<commit_message>
Last part of Network Fundamentals
</commit_message>
<xml_diff>
--- a/Pre Security/Network Fundamentals/Extending Your Network.docx
+++ b/Pre Security/Network Fundamentals/Extending Your Network.docx
@@ -71,6 +71,7 @@
       <w:r>
         <w:rPr>
           <w:rFonts w:ascii="Times New Roman" w:hAnsi="Times New Roman" w:cs="Times New Roman"/>
+          <w:noProof/>
           <w:sz w:val="24"/>
         </w:rPr>
         <w:drawing>
@@ -143,6 +144,7 @@
       <w:r>
         <w:rPr>
           <w:rFonts w:ascii="Times New Roman" w:hAnsi="Times New Roman" w:cs="Times New Roman"/>
+          <w:noProof/>
           <w:sz w:val="24"/>
         </w:rPr>
         <w:drawing>
@@ -256,12 +258,13 @@
       <w:r>
         <w:rPr>
           <w:rFonts w:ascii="Times New Roman" w:hAnsi="Times New Roman" w:cs="Times New Roman"/>
+          <w:noProof/>
           <w:sz w:val="24"/>
         </w:rPr>
         <w:drawing>
           <wp:inline distT="0" distB="0" distL="0" distR="0" wp14:anchorId="52575AF6" wp14:editId="2AEADEAC">
-            <wp:extent cx="5372566" cy="1714649"/>
-            <wp:effectExtent l="0" t="0" r="0" b="0"/>
+            <wp:extent cx="5372099" cy="1493520"/>
+            <wp:effectExtent l="0" t="0" r="635" b="0"/>
             <wp:docPr id="8" name="Picture 8"/>
             <wp:cNvGraphicFramePr>
               <a:graphicFrameLocks xmlns:a="http://schemas.openxmlformats.org/drawingml/2006/main" noChangeAspect="1"/>
@@ -282,7 +285,7 @@
                   <pic:spPr>
                     <a:xfrm>
                       <a:off x="0" y="0"/>
-                      <a:ext cx="5372566" cy="1714649"/>
+                      <a:ext cx="5378276" cy="1495237"/>
                     </a:xfrm>
                     <a:prstGeom prst="rect">
                       <a:avLst/>
@@ -305,12 +308,13 @@
       <w:r>
         <w:rPr>
           <w:rFonts w:ascii="Times New Roman" w:hAnsi="Times New Roman" w:cs="Times New Roman"/>
+          <w:noProof/>
           <w:sz w:val="24"/>
         </w:rPr>
         <w:drawing>
           <wp:inline distT="0" distB="0" distL="0" distR="0" wp14:anchorId="0854F682" wp14:editId="2F097B81">
-            <wp:extent cx="5943600" cy="779145"/>
-            <wp:effectExtent l="0" t="0" r="0" b="1905"/>
+            <wp:extent cx="5943600" cy="662940"/>
+            <wp:effectExtent l="0" t="0" r="0" b="3810"/>
             <wp:docPr id="9" name="Picture 9"/>
             <wp:cNvGraphicFramePr>
               <a:graphicFrameLocks xmlns:a="http://schemas.openxmlformats.org/drawingml/2006/main" noChangeAspect="1"/>
@@ -331,7 +335,7 @@
                   <pic:spPr>
                     <a:xfrm>
                       <a:off x="0" y="0"/>
-                      <a:ext cx="5943600" cy="779145"/>
+                      <a:ext cx="5943600" cy="662940"/>
                     </a:xfrm>
                     <a:prstGeom prst="rect">
                       <a:avLst/>
@@ -385,12 +389,13 @@
       <w:r>
         <w:rPr>
           <w:rFonts w:ascii="Times New Roman" w:hAnsi="Times New Roman" w:cs="Times New Roman"/>
+          <w:noProof/>
           <w:sz w:val="24"/>
         </w:rPr>
         <w:drawing>
           <wp:inline distT="0" distB="0" distL="0" distR="0" wp14:anchorId="2B606FE2" wp14:editId="64763B3F">
-            <wp:extent cx="5943600" cy="2056765"/>
-            <wp:effectExtent l="0" t="0" r="0" b="635"/>
+            <wp:extent cx="5943600" cy="1775460"/>
+            <wp:effectExtent l="0" t="0" r="0" b="0"/>
             <wp:docPr id="10" name="Picture 10"/>
             <wp:cNvGraphicFramePr>
               <a:graphicFrameLocks xmlns:a="http://schemas.openxmlformats.org/drawingml/2006/main" noChangeAspect="1"/>
@@ -411,7 +416,7 @@
                   <pic:spPr>
                     <a:xfrm>
                       <a:off x="0" y="0"/>
-                      <a:ext cx="5943600" cy="2056765"/>
+                      <a:ext cx="5943600" cy="1775460"/>
                     </a:xfrm>
                     <a:prstGeom prst="rect">
                       <a:avLst/>
@@ -444,60 +449,239 @@
           <w:rFonts w:ascii="Times New Roman" w:hAnsi="Times New Roman" w:cs="Times New Roman"/>
           <w:sz w:val="24"/>
         </w:rPr>
-        <w:t>Task 4:</w:t>
-      </w:r>
-    </w:p>
-    <w:p>
-      <w:pPr>
-        <w:rPr>
-          <w:rFonts w:ascii="Times New Roman" w:hAnsi="Times New Roman" w:cs="Times New Roman"/>
-          <w:sz w:val="24"/>
-        </w:rPr>
-      </w:pPr>
-    </w:p>
-    <w:p>
-      <w:pPr>
-        <w:rPr>
-          <w:rFonts w:ascii="Times New Roman" w:hAnsi="Times New Roman" w:cs="Times New Roman"/>
-          <w:sz w:val="24"/>
-        </w:rPr>
-      </w:pPr>
-      <w:r>
-        <w:rPr>
-          <w:rFonts w:ascii="Times New Roman" w:hAnsi="Times New Roman" w:cs="Times New Roman"/>
-          <w:sz w:val="24"/>
-        </w:rPr>
-        <w:t>Task 4:</w:t>
-      </w:r>
-    </w:p>
-    <w:p>
-      <w:pPr>
-        <w:rPr>
-          <w:rFonts w:ascii="Times New Roman" w:hAnsi="Times New Roman" w:cs="Times New Roman"/>
-          <w:sz w:val="24"/>
-        </w:rPr>
-      </w:pPr>
+        <w:t>Task 5</w:t>
+      </w:r>
+      <w:r>
+        <w:rPr>
+          <w:rFonts w:ascii="Times New Roman" w:hAnsi="Times New Roman" w:cs="Times New Roman"/>
+          <w:sz w:val="24"/>
+        </w:rPr>
+        <w:t>:</w:t>
+      </w:r>
+    </w:p>
+    <w:p>
+      <w:pPr>
+        <w:rPr>
+          <w:rFonts w:ascii="Times New Roman" w:hAnsi="Times New Roman" w:cs="Times New Roman"/>
+          <w:sz w:val="24"/>
+        </w:rPr>
+      </w:pPr>
+      <w:r>
+        <w:rPr>
+          <w:rFonts w:ascii="Times New Roman" w:hAnsi="Times New Roman" w:cs="Times New Roman"/>
+          <w:sz w:val="24"/>
+        </w:rPr>
+        <w:drawing>
+          <wp:inline distT="0" distB="0" distL="0" distR="0" wp14:anchorId="0D8F7099" wp14:editId="30AD720B">
+            <wp:extent cx="5943600" cy="1828800"/>
+            <wp:effectExtent l="0" t="0" r="0" b="0"/>
+            <wp:docPr id="2" name="Picture 2"/>
+            <wp:cNvGraphicFramePr>
+              <a:graphicFrameLocks xmlns:a="http://schemas.openxmlformats.org/drawingml/2006/main" noChangeAspect="1"/>
+            </wp:cNvGraphicFramePr>
+            <a:graphic xmlns:a="http://schemas.openxmlformats.org/drawingml/2006/main">
+              <a:graphicData uri="http://schemas.openxmlformats.org/drawingml/2006/picture">
+                <pic:pic xmlns:pic="http://schemas.openxmlformats.org/drawingml/2006/picture">
+                  <pic:nvPicPr>
+                    <pic:cNvPr id="1" name=""/>
+                    <pic:cNvPicPr/>
+                  </pic:nvPicPr>
+                  <pic:blipFill>
+                    <a:blip r:embed="rId12"/>
+                    <a:stretch>
+                      <a:fillRect/>
+                    </a:stretch>
+                  </pic:blipFill>
+                  <pic:spPr>
+                    <a:xfrm>
+                      <a:off x="0" y="0"/>
+                      <a:ext cx="5943600" cy="1828800"/>
+                    </a:xfrm>
+                    <a:prstGeom prst="rect">
+                      <a:avLst/>
+                    </a:prstGeom>
+                  </pic:spPr>
+                </pic:pic>
+              </a:graphicData>
+            </a:graphic>
+          </wp:inline>
+        </w:drawing>
+      </w:r>
+    </w:p>
+    <w:p>
+      <w:pPr>
+        <w:rPr>
+          <w:rFonts w:ascii="Times New Roman" w:hAnsi="Times New Roman" w:cs="Times New Roman"/>
+          <w:sz w:val="24"/>
+        </w:rPr>
+      </w:pPr>
+      <w:r>
+        <w:rPr>
+          <w:rFonts w:ascii="Times New Roman" w:hAnsi="Times New Roman" w:cs="Times New Roman"/>
+          <w:sz w:val="24"/>
+        </w:rPr>
+        <w:lastRenderedPageBreak/>
+        <w:t>Task 6</w:t>
+      </w:r>
+      <w:r>
+        <w:rPr>
+          <w:rFonts w:ascii="Times New Roman" w:hAnsi="Times New Roman" w:cs="Times New Roman"/>
+          <w:sz w:val="24"/>
+        </w:rPr>
+        <w:t>:</w:t>
+      </w:r>
+    </w:p>
+    <w:p>
+      <w:pPr>
+        <w:rPr>
+          <w:rFonts w:ascii="Times New Roman" w:hAnsi="Times New Roman" w:cs="Times New Roman"/>
+          <w:sz w:val="24"/>
+        </w:rPr>
+      </w:pPr>
+      <w:r>
+        <w:rPr>
+          <w:rFonts w:ascii="Times New Roman" w:hAnsi="Times New Roman" w:cs="Times New Roman"/>
+          <w:sz w:val="24"/>
+        </w:rPr>
+        <w:drawing>
+          <wp:inline distT="0" distB="0" distL="0" distR="0" wp14:anchorId="2F4E1EAF" wp14:editId="773A6D93">
+            <wp:extent cx="4305673" cy="1409822"/>
+            <wp:effectExtent l="0" t="0" r="0" b="0"/>
+            <wp:docPr id="3" name="Picture 3"/>
+            <wp:cNvGraphicFramePr>
+              <a:graphicFrameLocks xmlns:a="http://schemas.openxmlformats.org/drawingml/2006/main" noChangeAspect="1"/>
+            </wp:cNvGraphicFramePr>
+            <a:graphic xmlns:a="http://schemas.openxmlformats.org/drawingml/2006/main">
+              <a:graphicData uri="http://schemas.openxmlformats.org/drawingml/2006/picture">
+                <pic:pic xmlns:pic="http://schemas.openxmlformats.org/drawingml/2006/picture">
+                  <pic:nvPicPr>
+                    <pic:cNvPr id="1" name=""/>
+                    <pic:cNvPicPr/>
+                  </pic:nvPicPr>
+                  <pic:blipFill>
+                    <a:blip r:embed="rId13"/>
+                    <a:stretch>
+                      <a:fillRect/>
+                    </a:stretch>
+                  </pic:blipFill>
+                  <pic:spPr>
+                    <a:xfrm>
+                      <a:off x="0" y="0"/>
+                      <a:ext cx="4305673" cy="1409822"/>
+                    </a:xfrm>
+                    <a:prstGeom prst="rect">
+                      <a:avLst/>
+                    </a:prstGeom>
+                  </pic:spPr>
+                </pic:pic>
+              </a:graphicData>
+            </a:graphic>
+          </wp:inline>
+        </w:drawing>
+      </w:r>
+    </w:p>
+    <w:p>
+      <w:pPr>
+        <w:rPr>
+          <w:rFonts w:ascii="Times New Roman" w:hAnsi="Times New Roman" w:cs="Times New Roman"/>
+          <w:sz w:val="24"/>
+        </w:rPr>
+      </w:pPr>
+      <w:r>
+        <w:rPr>
+          <w:rFonts w:ascii="Times New Roman" w:hAnsi="Times New Roman" w:cs="Times New Roman"/>
+          <w:sz w:val="24"/>
+        </w:rPr>
+        <w:drawing>
+          <wp:inline distT="0" distB="0" distL="0" distR="0" wp14:anchorId="4C893B35" wp14:editId="781F3915">
+            <wp:extent cx="4618120" cy="3337849"/>
+            <wp:effectExtent l="0" t="0" r="0" b="0"/>
+            <wp:docPr id="4" name="Picture 4"/>
+            <wp:cNvGraphicFramePr>
+              <a:graphicFrameLocks xmlns:a="http://schemas.openxmlformats.org/drawingml/2006/main" noChangeAspect="1"/>
+            </wp:cNvGraphicFramePr>
+            <a:graphic xmlns:a="http://schemas.openxmlformats.org/drawingml/2006/main">
+              <a:graphicData uri="http://schemas.openxmlformats.org/drawingml/2006/picture">
+                <pic:pic xmlns:pic="http://schemas.openxmlformats.org/drawingml/2006/picture">
+                  <pic:nvPicPr>
+                    <pic:cNvPr id="1" name=""/>
+                    <pic:cNvPicPr/>
+                  </pic:nvPicPr>
+                  <pic:blipFill>
+                    <a:blip r:embed="rId14"/>
+                    <a:stretch>
+                      <a:fillRect/>
+                    </a:stretch>
+                  </pic:blipFill>
+                  <pic:spPr>
+                    <a:xfrm>
+                      <a:off x="0" y="0"/>
+                      <a:ext cx="4618120" cy="3337849"/>
+                    </a:xfrm>
+                    <a:prstGeom prst="rect">
+                      <a:avLst/>
+                    </a:prstGeom>
+                  </pic:spPr>
+                </pic:pic>
+              </a:graphicData>
+            </a:graphic>
+          </wp:inline>
+        </w:drawing>
+      </w:r>
+    </w:p>
+    <w:p>
+      <w:pPr>
+        <w:rPr>
+          <w:rFonts w:ascii="Times New Roman" w:hAnsi="Times New Roman" w:cs="Times New Roman"/>
+          <w:sz w:val="24"/>
+        </w:rPr>
+      </w:pPr>
+      <w:r>
+        <w:rPr>
+          <w:rFonts w:ascii="Times New Roman" w:hAnsi="Times New Roman" w:cs="Times New Roman"/>
+          <w:sz w:val="24"/>
+        </w:rPr>
+        <w:drawing>
+          <wp:inline distT="0" distB="0" distL="0" distR="0" wp14:anchorId="06BC807F" wp14:editId="2BE17143">
+            <wp:extent cx="5943600" cy="1786255"/>
+            <wp:effectExtent l="0" t="0" r="0" b="4445"/>
+            <wp:docPr id="5" name="Picture 5"/>
+            <wp:cNvGraphicFramePr>
+              <a:graphicFrameLocks xmlns:a="http://schemas.openxmlformats.org/drawingml/2006/main" noChangeAspect="1"/>
+            </wp:cNvGraphicFramePr>
+            <a:graphic xmlns:a="http://schemas.openxmlformats.org/drawingml/2006/main">
+              <a:graphicData uri="http://schemas.openxmlformats.org/drawingml/2006/picture">
+                <pic:pic xmlns:pic="http://schemas.openxmlformats.org/drawingml/2006/picture">
+                  <pic:nvPicPr>
+                    <pic:cNvPr id="1" name=""/>
+                    <pic:cNvPicPr/>
+                  </pic:nvPicPr>
+                  <pic:blipFill>
+                    <a:blip r:embed="rId15"/>
+                    <a:stretch>
+                      <a:fillRect/>
+                    </a:stretch>
+                  </pic:blipFill>
+                  <pic:spPr>
+                    <a:xfrm>
+                      <a:off x="0" y="0"/>
+                      <a:ext cx="5943600" cy="1786255"/>
+                    </a:xfrm>
+                    <a:prstGeom prst="rect">
+                      <a:avLst/>
+                    </a:prstGeom>
+                  </pic:spPr>
+                </pic:pic>
+              </a:graphicData>
+            </a:graphic>
+          </wp:inline>
+        </w:drawing>
+      </w:r>
       <w:bookmarkStart w:id="0" w:name="_GoBack"/>
       <w:bookmarkEnd w:id="0"/>
     </w:p>
-    <w:p>
-      <w:pPr>
-        <w:rPr>
-          <w:rFonts w:ascii="Times New Roman" w:hAnsi="Times New Roman" w:cs="Times New Roman"/>
-          <w:sz w:val="24"/>
-        </w:rPr>
-      </w:pPr>
-    </w:p>
-    <w:p>
-      <w:pPr>
-        <w:rPr>
-          <w:rFonts w:ascii="Times New Roman" w:hAnsi="Times New Roman" w:cs="Times New Roman"/>
-          <w:sz w:val="24"/>
-        </w:rPr>
-      </w:pPr>
-    </w:p>
     <w:sectPr>
-      <w:footerReference w:type="default" r:id="rId12"/>
+      <w:footerReference w:type="default" r:id="rId16"/>
       <w:pgSz w:w="12240" w:h="15840"/>
       <w:pgMar w:top="1440" w:right="1440" w:bottom="1440" w:left="1440" w:header="720" w:footer="720" w:gutter="0"/>
       <w:cols w:space="720"/>
@@ -570,7 +754,7 @@
           <w:rPr>
             <w:noProof/>
           </w:rPr>
-          <w:t>1</w:t>
+          <w:t>2</w:t>
         </w:r>
         <w:r>
           <w:rPr>
@@ -1462,7 +1646,7 @@
 </file>
 
 <file path=customXml/itemProps1.xml><?xml version="1.0" encoding="utf-8"?>
-<ds:datastoreItem xmlns:ds="http://schemas.openxmlformats.org/officeDocument/2006/customXml" ds:itemID="{BB54CE50-27AB-4E31-83E5-D98015670EFD}">
+<ds:datastoreItem xmlns:ds="http://schemas.openxmlformats.org/officeDocument/2006/customXml" ds:itemID="{C7C36BD0-1DF2-463F-A9EF-F137261B5968}">
   <ds:schemaRefs>
     <ds:schemaRef ds:uri="http://schemas.openxmlformats.org/officeDocument/2006/bibliography"/>
   </ds:schemaRefs>

</xml_diff>